<commit_message>
Installenv script to start the UBUNTU server created from AWS EC2 instance
</commit_message>
<xml_diff>
--- a/Docs/Widely-Used-DevOps-Tools.docx
+++ b/Docs/Widely-Used-DevOps-Tools.docx
@@ -1,6 +1,6 @@
 
 <file path=word/document.xml><?xml version="1.0" encoding="utf-8"?>
-<w:document xmlns:wpc="http://schemas.microsoft.com/office/word/2010/wordprocessingCanvas" xmlns:mc="http://schemas.openxmlformats.org/markup-compatibility/2006" xmlns:o="urn:schemas-microsoft-com:office:office" xmlns:r="http://schemas.openxmlformats.org/officeDocument/2006/relationships" xmlns:m="http://schemas.openxmlformats.org/officeDocument/2006/math" xmlns:v="urn:schemas-microsoft-com:vml" xmlns:wp14="http://schemas.microsoft.com/office/word/2010/wordprocessingDrawing" xmlns:wp="http://schemas.openxmlformats.org/drawingml/2006/wordprocessingDrawing" xmlns:w10="urn:schemas-microsoft-com:office:word" xmlns:w="http://schemas.openxmlformats.org/wordprocessingml/2006/main" xmlns:w14="http://schemas.microsoft.com/office/word/2010/wordml" xmlns:w15="http://schemas.microsoft.com/office/word/2012/wordml" xmlns:wpg="http://schemas.microsoft.com/office/word/2010/wordprocessingGroup" xmlns:wpi="http://schemas.microsoft.com/office/word/2010/wordprocessingInk" xmlns:wne="http://schemas.microsoft.com/office/word/2006/wordml" xmlns:wps="http://schemas.microsoft.com/office/word/2010/wordprocessingShape" mc:Ignorable="w14 w15 wp14">
+<w:document xmlns:wpc="http://schemas.microsoft.com/office/word/2010/wordprocessingCanvas" xmlns:cx="http://schemas.microsoft.com/office/drawing/2014/chartex" xmlns:cx1="http://schemas.microsoft.com/office/drawing/2015/9/8/chartex" xmlns:cx2="http://schemas.microsoft.com/office/drawing/2015/10/21/chartex" xmlns:cx3="http://schemas.microsoft.com/office/drawing/2016/5/9/chartex" xmlns:cx4="http://schemas.microsoft.com/office/drawing/2016/5/10/chartex" xmlns:cx5="http://schemas.microsoft.com/office/drawing/2016/5/11/chartex" xmlns:mc="http://schemas.openxmlformats.org/markup-compatibility/2006" xmlns:o="urn:schemas-microsoft-com:office:office" xmlns:r="http://schemas.openxmlformats.org/officeDocument/2006/relationships" xmlns:m="http://schemas.openxmlformats.org/officeDocument/2006/math" xmlns:v="urn:schemas-microsoft-com:vml" xmlns:wp14="http://schemas.microsoft.com/office/word/2010/wordprocessingDrawing" xmlns:wp="http://schemas.openxmlformats.org/drawingml/2006/wordprocessingDrawing" xmlns:w10="urn:schemas-microsoft-com:office:word" xmlns:w="http://schemas.openxmlformats.org/wordprocessingml/2006/main" xmlns:w14="http://schemas.microsoft.com/office/word/2010/wordml" xmlns:w15="http://schemas.microsoft.com/office/word/2012/wordml" xmlns:w16se="http://schemas.microsoft.com/office/word/2015/wordml/symex" xmlns:wpg="http://schemas.microsoft.com/office/word/2010/wordprocessingGroup" xmlns:wpi="http://schemas.microsoft.com/office/word/2010/wordprocessingInk" xmlns:wne="http://schemas.microsoft.com/office/word/2006/wordml" xmlns:wps="http://schemas.microsoft.com/office/word/2010/wordprocessingShape" mc:Ignorable="w14 w15 w16se wp14">
   <w:body>
     <w:p>
       <w:pPr>
@@ -24,8 +24,6 @@
         </w:rPr>
         <w:t xml:space="preserve"> – 12/20/2016 </w:t>
       </w:r>
-      <w:bookmarkStart w:id="0" w:name="_GoBack"/>
-      <w:bookmarkEnd w:id="0"/>
     </w:p>
     <w:p>
       <w:pPr>
@@ -76,16 +74,8 @@
         <w:rPr>
           <w:bCs/>
         </w:rPr>
-        <w:t xml:space="preserve"> SVN, </w:t>
-      </w:r>
-      <w:proofErr w:type="spellStart"/>
-      <w:r>
-        <w:rPr>
-          <w:bCs/>
-        </w:rPr>
-        <w:t>ClearCase</w:t>
-      </w:r>
-      <w:proofErr w:type="spellEnd"/>
+        <w:t xml:space="preserve"> SVN, ClearCase</w:t>
+      </w:r>
     </w:p>
     <w:p>
       <w:pPr>
@@ -96,31 +86,7 @@
         </w:numPr>
       </w:pPr>
       <w:r>
-        <w:t xml:space="preserve">Difference between </w:t>
-      </w:r>
-      <w:proofErr w:type="spellStart"/>
-      <w:r>
-        <w:t>Github</w:t>
-      </w:r>
-      <w:proofErr w:type="spellEnd"/>
-      <w:r>
-        <w:t xml:space="preserve"> and </w:t>
-      </w:r>
-      <w:proofErr w:type="spellStart"/>
-      <w:r>
-        <w:t>Bitbucket</w:t>
-      </w:r>
-      <w:proofErr w:type="spellEnd"/>
-      <w:r>
-        <w:t xml:space="preserve"> and SVN / </w:t>
-      </w:r>
-      <w:proofErr w:type="spellStart"/>
-      <w:r>
-        <w:t>Clearcase</w:t>
-      </w:r>
-      <w:proofErr w:type="spellEnd"/>
-      <w:r>
-        <w:t xml:space="preserve"> </w:t>
+        <w:t xml:space="preserve">Difference between Github and Bitbucket and SVN / Clearcase </w:t>
       </w:r>
     </w:p>
     <w:p>
@@ -204,34 +170,47 @@
           <w:color w:val="000000"/>
           <w:shd w:val="clear" w:color="auto" w:fill="F8F9FA"/>
         </w:rPr>
-        <w:t xml:space="preserve">CVS, Subversion, </w:t>
-      </w:r>
-      <w:proofErr w:type="spellStart"/>
+        <w:t>CVS, Subversion, Git, Mercurial, Perforce</w:t>
+      </w:r>
       <w:r>
         <w:rPr>
           <w:rFonts w:cstheme="minorHAnsi"/>
           <w:color w:val="000000"/>
           <w:shd w:val="clear" w:color="auto" w:fill="F8F9FA"/>
         </w:rPr>
-        <w:t>Git</w:t>
-      </w:r>
-      <w:proofErr w:type="spellEnd"/>
-      <w:r>
+        <w:t xml:space="preserve">  / Java</w:t>
+      </w:r>
+    </w:p>
+    <w:p>
+      <w:pPr>
+        <w:ind w:left="360"/>
         <w:rPr>
           <w:rFonts w:cstheme="minorHAnsi"/>
           <w:color w:val="000000"/>
           <w:shd w:val="clear" w:color="auto" w:fill="F8F9FA"/>
         </w:rPr>
-        <w:t xml:space="preserve">, Mercurial, </w:t>
-      </w:r>
-      <w:proofErr w:type="gramStart"/>
+      </w:pPr>
+      <w:r>
+        <w:rPr>
+          <w:rFonts w:cstheme="minorHAnsi"/>
+          <w:bCs/>
+        </w:rPr>
+        <w:t xml:space="preserve">GitLab </w:t>
+      </w:r>
+      <w:r>
+        <w:rPr>
+          <w:rFonts w:cstheme="minorHAnsi"/>
+          <w:bCs/>
+        </w:rPr>
+        <w:t>–</w:t>
+      </w:r>
       <w:r>
         <w:rPr>
           <w:rFonts w:cstheme="minorHAnsi"/>
           <w:color w:val="000000"/>
           <w:shd w:val="clear" w:color="auto" w:fill="F8F9FA"/>
         </w:rPr>
-        <w:t>Perforce</w:t>
+        <w:t xml:space="preserve"> Git</w:t>
       </w:r>
       <w:r>
         <w:rPr>
@@ -239,170 +218,38 @@
           <w:color w:val="000000"/>
           <w:shd w:val="clear" w:color="auto" w:fill="F8F9FA"/>
         </w:rPr>
-        <w:t xml:space="preserve">  /</w:t>
-      </w:r>
-      <w:proofErr w:type="gramEnd"/>
+        <w:t xml:space="preserve">  / Ruby on Rails</w:t>
+      </w:r>
+    </w:p>
+    <w:p>
+      <w:pPr>
+        <w:ind w:firstLine="360"/>
+        <w:rPr>
+          <w:rFonts w:cstheme="minorHAnsi"/>
+        </w:rPr>
+      </w:pPr>
+      <w:r>
+        <w:rPr>
+          <w:rFonts w:cstheme="minorHAnsi"/>
+          <w:bCs/>
+        </w:rPr>
+        <w:t xml:space="preserve">Review Board - </w:t>
+      </w:r>
       <w:r>
         <w:rPr>
           <w:rFonts w:cstheme="minorHAnsi"/>
           <w:color w:val="000000"/>
           <w:shd w:val="clear" w:color="auto" w:fill="F8F9FA"/>
         </w:rPr>
-        <w:t xml:space="preserve"> Java</w:t>
-      </w:r>
-    </w:p>
-    <w:p>
-      <w:pPr>
-        <w:ind w:left="360"/>
+        <w:t>CVS, Subversion, Git, Mercurial, Bazaar, Perforce, ClearCase, Plastic SCM</w:t>
+      </w:r>
+      <w:r>
         <w:rPr>
           <w:rFonts w:cstheme="minorHAnsi"/>
           <w:color w:val="000000"/>
           <w:shd w:val="clear" w:color="auto" w:fill="F8F9FA"/>
         </w:rPr>
-      </w:pPr>
-      <w:proofErr w:type="spellStart"/>
-      <w:r>
-        <w:rPr>
-          <w:rFonts w:cstheme="minorHAnsi"/>
-          <w:bCs/>
-        </w:rPr>
-        <w:t>GitLab</w:t>
-      </w:r>
-      <w:proofErr w:type="spellEnd"/>
-      <w:r>
-        <w:rPr>
-          <w:rFonts w:cstheme="minorHAnsi"/>
-          <w:bCs/>
-        </w:rPr>
-        <w:t xml:space="preserve"> </w:t>
-      </w:r>
-      <w:r>
-        <w:rPr>
-          <w:rFonts w:cstheme="minorHAnsi"/>
-          <w:bCs/>
-        </w:rPr>
-        <w:t>–</w:t>
-      </w:r>
-      <w:r>
-        <w:rPr>
-          <w:rFonts w:cstheme="minorHAnsi"/>
-          <w:color w:val="000000"/>
-          <w:shd w:val="clear" w:color="auto" w:fill="F8F9FA"/>
-        </w:rPr>
-        <w:t xml:space="preserve"> </w:t>
-      </w:r>
-      <w:proofErr w:type="spellStart"/>
-      <w:proofErr w:type="gramStart"/>
-      <w:r>
-        <w:rPr>
-          <w:rFonts w:cstheme="minorHAnsi"/>
-          <w:color w:val="000000"/>
-          <w:shd w:val="clear" w:color="auto" w:fill="F8F9FA"/>
-        </w:rPr>
-        <w:t>Git</w:t>
-      </w:r>
-      <w:proofErr w:type="spellEnd"/>
-      <w:r>
-        <w:rPr>
-          <w:rFonts w:cstheme="minorHAnsi"/>
-          <w:color w:val="000000"/>
-          <w:shd w:val="clear" w:color="auto" w:fill="F8F9FA"/>
-        </w:rPr>
-        <w:t xml:space="preserve">  /</w:t>
-      </w:r>
-      <w:proofErr w:type="gramEnd"/>
-      <w:r>
-        <w:rPr>
-          <w:rFonts w:cstheme="minorHAnsi"/>
-          <w:color w:val="000000"/>
-          <w:shd w:val="clear" w:color="auto" w:fill="F8F9FA"/>
-        </w:rPr>
-        <w:t xml:space="preserve"> Ruby on Rails</w:t>
-      </w:r>
-    </w:p>
-    <w:p>
-      <w:pPr>
-        <w:ind w:firstLine="360"/>
-        <w:rPr>
-          <w:rFonts w:cstheme="minorHAnsi"/>
-        </w:rPr>
-      </w:pPr>
-      <w:r>
-        <w:rPr>
-          <w:rFonts w:cstheme="minorHAnsi"/>
-          <w:bCs/>
-        </w:rPr>
-        <w:t xml:space="preserve">Review Board - </w:t>
-      </w:r>
-      <w:r>
-        <w:rPr>
-          <w:rFonts w:cstheme="minorHAnsi"/>
-          <w:color w:val="000000"/>
-          <w:shd w:val="clear" w:color="auto" w:fill="F8F9FA"/>
-        </w:rPr>
-        <w:t xml:space="preserve">CVS, Subversion, </w:t>
-      </w:r>
-      <w:proofErr w:type="spellStart"/>
-      <w:r>
-        <w:rPr>
-          <w:rFonts w:cstheme="minorHAnsi"/>
-          <w:color w:val="000000"/>
-          <w:shd w:val="clear" w:color="auto" w:fill="F8F9FA"/>
-        </w:rPr>
-        <w:t>Git</w:t>
-      </w:r>
-      <w:proofErr w:type="spellEnd"/>
-      <w:r>
-        <w:rPr>
-          <w:rFonts w:cstheme="minorHAnsi"/>
-          <w:color w:val="000000"/>
-          <w:shd w:val="clear" w:color="auto" w:fill="F8F9FA"/>
-        </w:rPr>
-        <w:t xml:space="preserve">, Mercurial, Bazaar, Perforce, </w:t>
-      </w:r>
-      <w:proofErr w:type="spellStart"/>
-      <w:r>
-        <w:rPr>
-          <w:rFonts w:cstheme="minorHAnsi"/>
-          <w:color w:val="000000"/>
-          <w:shd w:val="clear" w:color="auto" w:fill="F8F9FA"/>
-        </w:rPr>
-        <w:t>ClearCase</w:t>
-      </w:r>
-      <w:proofErr w:type="spellEnd"/>
-      <w:r>
-        <w:rPr>
-          <w:rFonts w:cstheme="minorHAnsi"/>
-          <w:color w:val="000000"/>
-          <w:shd w:val="clear" w:color="auto" w:fill="F8F9FA"/>
-        </w:rPr>
-        <w:t xml:space="preserve">, Plastic </w:t>
-      </w:r>
-      <w:proofErr w:type="gramStart"/>
-      <w:r>
-        <w:rPr>
-          <w:rFonts w:cstheme="minorHAnsi"/>
-          <w:color w:val="000000"/>
-          <w:shd w:val="clear" w:color="auto" w:fill="F8F9FA"/>
-        </w:rPr>
-        <w:t>SCM</w:t>
-      </w:r>
-      <w:r>
-        <w:rPr>
-          <w:rFonts w:cstheme="minorHAnsi"/>
-          <w:color w:val="000000"/>
-          <w:shd w:val="clear" w:color="auto" w:fill="F8F9FA"/>
-        </w:rPr>
-        <w:t xml:space="preserve">  /</w:t>
-      </w:r>
-      <w:proofErr w:type="gramEnd"/>
-      <w:r>
-        <w:rPr>
-          <w:rFonts w:cstheme="minorHAnsi"/>
-          <w:color w:val="000000"/>
-          <w:shd w:val="clear" w:color="auto" w:fill="F8F9FA"/>
-        </w:rPr>
-        <w:t xml:space="preserve"> Python</w:t>
+        <w:t xml:space="preserve">  / Python</w:t>
       </w:r>
     </w:p>
     <w:p>
@@ -568,24 +415,14 @@
         <w:rPr>
           <w:bCs/>
         </w:rPr>
-        <w:t xml:space="preserve">Chef, Puppet, Electric Cloud </w:t>
-      </w:r>
-      <w:proofErr w:type="spellStart"/>
-      <w:proofErr w:type="gramStart"/>
-      <w:r>
-        <w:rPr>
-          <w:bCs/>
-        </w:rPr>
-        <w:t>ElectricFLow</w:t>
-      </w:r>
-      <w:proofErr w:type="spellEnd"/>
+        <w:t>Chef, Puppet, Electric Cloud ElectricFLow</w:t>
+      </w:r>
       <w:r>
         <w:rPr>
           <w:bCs/>
         </w:rPr>
         <w:t xml:space="preserve"> ,</w:t>
       </w:r>
-      <w:proofErr w:type="gramEnd"/>
     </w:p>
     <w:p>
       <w:r>
@@ -619,6 +456,9 @@
     <w:p>
       <w:pPr>
         <w:ind w:left="360"/>
+        <w:rPr>
+          <w:bCs/>
+        </w:rPr>
       </w:pPr>
       <w:r>
         <w:rPr>
@@ -626,57 +466,56 @@
         </w:rPr>
         <w:t xml:space="preserve">IBM </w:t>
       </w:r>
-      <w:proofErr w:type="spellStart"/>
-      <w:r>
-        <w:rPr>
-          <w:bCs/>
-        </w:rPr>
-        <w:t>UrbanCode</w:t>
-      </w:r>
-      <w:proofErr w:type="spellEnd"/>
-      <w:r>
-        <w:rPr>
-          <w:bCs/>
-        </w:rPr>
-        <w:t xml:space="preserve"> </w:t>
-      </w:r>
-      <w:proofErr w:type="spellStart"/>
-      <w:r>
-        <w:rPr>
-          <w:bCs/>
-        </w:rPr>
-        <w:t>Udeploy</w:t>
-      </w:r>
-      <w:proofErr w:type="spellEnd"/>
-      <w:r>
-        <w:rPr>
-          <w:bCs/>
-        </w:rPr>
-        <w:t xml:space="preserve">, AWS </w:t>
-      </w:r>
-      <w:proofErr w:type="spellStart"/>
-      <w:r>
-        <w:rPr>
-          <w:bCs/>
-        </w:rPr>
-        <w:t>CodeDeploy</w:t>
-      </w:r>
-      <w:proofErr w:type="spellEnd"/>
-      <w:r>
-        <w:rPr>
-          <w:bCs/>
-        </w:rPr>
-        <w:t>,</w:t>
-      </w:r>
-      <w:bookmarkStart w:id="1" w:name="OLE_LINK1"/>
-      <w:bookmarkStart w:id="2" w:name="OLE_LINK2"/>
+      <w:r>
+        <w:rPr>
+          <w:bCs/>
+        </w:rPr>
+        <w:t>UrbanCode Udeploy</w:t>
+      </w:r>
+      <w:r>
+        <w:rPr>
+          <w:bCs/>
+        </w:rPr>
+        <w:t>, AWS CodeDeploy,</w:t>
+      </w:r>
+      <w:bookmarkStart w:id="0" w:name="OLE_LINK1"/>
+      <w:bookmarkStart w:id="1" w:name="OLE_LINK2"/>
       <w:r>
         <w:rPr>
           <w:bCs/>
         </w:rPr>
         <w:t xml:space="preserve"> Docker</w:t>
       </w:r>
+      <w:bookmarkEnd w:id="0"/>
       <w:bookmarkEnd w:id="1"/>
+    </w:p>
+    <w:p>
+      <w:pPr>
+        <w:ind w:left="360"/>
+        <w:rPr>
+          <w:bCs/>
+        </w:rPr>
+      </w:pPr>
+    </w:p>
+    <w:p>
+      <w:pPr>
+        <w:ind w:left="360"/>
+        <w:rPr>
+          <w:bCs/>
+        </w:rPr>
+      </w:pPr>
+      <w:r>
+        <w:rPr>
+          <w:bCs/>
+        </w:rPr>
+        <w:t>Differences between GitHub and BitBucket</w:t>
+      </w:r>
+    </w:p>
+    <w:p>
+      <w:pPr>
+        <w:ind w:left="360"/>
+      </w:pPr>
+      <w:bookmarkStart w:id="2" w:name="_GoBack"/>
       <w:bookmarkEnd w:id="2"/>
     </w:p>
     <w:sectPr>
@@ -690,7 +529,7 @@
 </file>
 
 <file path=word/numbering.xml><?xml version="1.0" encoding="utf-8"?>
-<w:numbering xmlns:wpc="http://schemas.microsoft.com/office/word/2010/wordprocessingCanvas" xmlns:mc="http://schemas.openxmlformats.org/markup-compatibility/2006" xmlns:o="urn:schemas-microsoft-com:office:office" xmlns:r="http://schemas.openxmlformats.org/officeDocument/2006/relationships" xmlns:m="http://schemas.openxmlformats.org/officeDocument/2006/math" xmlns:v="urn:schemas-microsoft-com:vml" xmlns:wp14="http://schemas.microsoft.com/office/word/2010/wordprocessingDrawing" xmlns:wp="http://schemas.openxmlformats.org/drawingml/2006/wordprocessingDrawing" xmlns:w10="urn:schemas-microsoft-com:office:word" xmlns:w="http://schemas.openxmlformats.org/wordprocessingml/2006/main" xmlns:w14="http://schemas.microsoft.com/office/word/2010/wordml" xmlns:w15="http://schemas.microsoft.com/office/word/2012/wordml" xmlns:wpg="http://schemas.microsoft.com/office/word/2010/wordprocessingGroup" xmlns:wpi="http://schemas.microsoft.com/office/word/2010/wordprocessingInk" xmlns:wne="http://schemas.microsoft.com/office/word/2006/wordml" xmlns:wps="http://schemas.microsoft.com/office/word/2010/wordprocessingShape" mc:Ignorable="w14 w15 wp14">
+<w:numbering xmlns:wpc="http://schemas.microsoft.com/office/word/2010/wordprocessingCanvas" xmlns:cx="http://schemas.microsoft.com/office/drawing/2014/chartex" xmlns:cx1="http://schemas.microsoft.com/office/drawing/2015/9/8/chartex" xmlns:cx2="http://schemas.microsoft.com/office/drawing/2015/10/21/chartex" xmlns:cx3="http://schemas.microsoft.com/office/drawing/2016/5/9/chartex" xmlns:cx4="http://schemas.microsoft.com/office/drawing/2016/5/10/chartex" xmlns:cx5="http://schemas.microsoft.com/office/drawing/2016/5/11/chartex" xmlns:mc="http://schemas.openxmlformats.org/markup-compatibility/2006" xmlns:o="urn:schemas-microsoft-com:office:office" xmlns:r="http://schemas.openxmlformats.org/officeDocument/2006/relationships" xmlns:m="http://schemas.openxmlformats.org/officeDocument/2006/math" xmlns:v="urn:schemas-microsoft-com:vml" xmlns:wp14="http://schemas.microsoft.com/office/word/2010/wordprocessingDrawing" xmlns:wp="http://schemas.openxmlformats.org/drawingml/2006/wordprocessingDrawing" xmlns:w10="urn:schemas-microsoft-com:office:word" xmlns:w="http://schemas.openxmlformats.org/wordprocessingml/2006/main" xmlns:w14="http://schemas.microsoft.com/office/word/2010/wordml" xmlns:w15="http://schemas.microsoft.com/office/word/2012/wordml" xmlns:w16se="http://schemas.microsoft.com/office/word/2015/wordml/symex" xmlns:wpg="http://schemas.microsoft.com/office/word/2010/wordprocessingGroup" xmlns:wpi="http://schemas.microsoft.com/office/word/2010/wordprocessingInk" xmlns:wne="http://schemas.microsoft.com/office/word/2006/wordml" xmlns:wps="http://schemas.microsoft.com/office/word/2010/wordprocessingShape" mc:Ignorable="w14 w15 w16se wp14">
   <w:abstractNum w:abstractNumId="0" w15:restartNumberingAfterBreak="0">
     <w:nsid w:val="16DF2DED"/>
     <w:multiLevelType w:val="hybridMultilevel"/>
@@ -903,7 +742,7 @@
 </file>
 
 <file path=word/styles.xml><?xml version="1.0" encoding="utf-8"?>
-<w:styles xmlns:mc="http://schemas.openxmlformats.org/markup-compatibility/2006" xmlns:r="http://schemas.openxmlformats.org/officeDocument/2006/relationships" xmlns:w="http://schemas.openxmlformats.org/wordprocessingml/2006/main" xmlns:w14="http://schemas.microsoft.com/office/word/2010/wordml" xmlns:w15="http://schemas.microsoft.com/office/word/2012/wordml" mc:Ignorable="w14 w15">
+<w:styles xmlns:mc="http://schemas.openxmlformats.org/markup-compatibility/2006" xmlns:r="http://schemas.openxmlformats.org/officeDocument/2006/relationships" xmlns:w="http://schemas.openxmlformats.org/wordprocessingml/2006/main" xmlns:w14="http://schemas.microsoft.com/office/word/2010/wordml" xmlns:w15="http://schemas.microsoft.com/office/word/2012/wordml" xmlns:w16se="http://schemas.microsoft.com/office/word/2015/wordml/symex" mc:Ignorable="w14 w15 w16se">
   <w:docDefaults>
     <w:rPrDefault>
       <w:rPr>
@@ -919,7 +758,7 @@
       </w:pPr>
     </w:pPrDefault>
   </w:docDefaults>
-  <w:latentStyles w:defLockedState="0" w:defUIPriority="99" w:defSemiHidden="0" w:defUnhideWhenUsed="0" w:defQFormat="0" w:count="371">
+  <w:latentStyles w:defLockedState="0" w:defUIPriority="99" w:defSemiHidden="0" w:defUnhideWhenUsed="0" w:defQFormat="0" w:count="374">
     <w:lsdException w:name="Normal" w:uiPriority="0" w:qFormat="1"/>
     <w:lsdException w:name="heading 1" w:uiPriority="9" w:qFormat="1"/>
     <w:lsdException w:name="heading 2" w:semiHidden="1" w:uiPriority="9" w:unhideWhenUsed="1" w:qFormat="1"/>
@@ -1025,7 +864,6 @@
     <w:lsdException w:name="HTML Sample" w:semiHidden="1" w:unhideWhenUsed="1"/>
     <w:lsdException w:name="HTML Typewriter" w:semiHidden="1" w:unhideWhenUsed="1"/>
     <w:lsdException w:name="HTML Variable" w:semiHidden="1" w:unhideWhenUsed="1"/>
-    <w:lsdException w:name="Normal Table" w:semiHidden="1" w:unhideWhenUsed="1"/>
     <w:lsdException w:name="annotation subject" w:semiHidden="1" w:unhideWhenUsed="1"/>
     <w:lsdException w:name="No List" w:semiHidden="1" w:unhideWhenUsed="1"/>
     <w:lsdException w:name="Outline List 1" w:semiHidden="1" w:unhideWhenUsed="1"/>
@@ -1070,7 +908,6 @@
     <w:lsdException w:name="Table Professional" w:semiHidden="1" w:unhideWhenUsed="1"/>
     <w:lsdException w:name="Table Subtle 1" w:semiHidden="1" w:unhideWhenUsed="1"/>
     <w:lsdException w:name="Table Subtle 2" w:semiHidden="1" w:unhideWhenUsed="1"/>
-    <w:lsdException w:name="Table Web 1" w:semiHidden="1" w:unhideWhenUsed="1"/>
     <w:lsdException w:name="Table Web 2" w:semiHidden="1" w:unhideWhenUsed="1"/>
     <w:lsdException w:name="Table Web 3" w:semiHidden="1" w:unhideWhenUsed="1"/>
     <w:lsdException w:name="Balloon Text" w:semiHidden="1" w:unhideWhenUsed="1"/>
@@ -1291,6 +1128,9 @@
     <w:lsdException w:name="List Table 5 Dark Accent 6" w:uiPriority="50"/>
     <w:lsdException w:name="List Table 6 Colorful Accent 6" w:uiPriority="51"/>
     <w:lsdException w:name="List Table 7 Colorful Accent 6" w:uiPriority="52"/>
+    <w:lsdException w:name="Mention" w:semiHidden="1" w:unhideWhenUsed="1"/>
+    <w:lsdException w:name="Smart Hyperlink" w:semiHidden="1" w:unhideWhenUsed="1"/>
+    <w:lsdException w:name="Hashtag" w:semiHidden="1" w:unhideWhenUsed="1"/>
   </w:latentStyles>
   <w:style w:type="paragraph" w:default="1" w:styleId="Normal">
     <w:name w:val="Normal"/>

</xml_diff>